<commit_message>
plan and requirements updates
</commit_message>
<xml_diff>
--- a/Documentation/3.0 Project Requirements/Project Requirements v4.2 _ 28-10-2014.docx
+++ b/Documentation/3.0 Project Requirements/Project Requirements v4.2 _ 28-10-2014.docx
@@ -335,7 +335,7 @@
         </w:numPr>
       </w:pPr>
       <w:r>
-        <w:t>Accessibility</w:t>
+        <w:t>User Documentation</w:t>
       </w:r>
     </w:p>
     <w:p>
@@ -347,7 +347,46 @@
         </w:numPr>
       </w:pPr>
       <w:r>
-        <w:t>User Documentation</w:t>
+        <w:t xml:space="preserve">Security </w:t>
+      </w:r>
+      <w:r>
+        <w:t xml:space="preserve"> (Web)</w:t>
+      </w:r>
+    </w:p>
+    <w:p>
+      <w:pPr>
+        <w:pStyle w:val="ListParagraph"/>
+        <w:numPr>
+          <w:ilvl w:val="1"/>
+          <w:numId w:val="25"/>
+        </w:numPr>
+      </w:pPr>
+      <w:r>
+        <w:t>Encryption of passwords and sensitive user information</w:t>
+      </w:r>
+    </w:p>
+    <w:p>
+      <w:pPr>
+        <w:pStyle w:val="ListParagraph"/>
+        <w:numPr>
+          <w:ilvl w:val="1"/>
+          <w:numId w:val="25"/>
+        </w:numPr>
+      </w:pPr>
+      <w:r>
+        <w:t>In-line network security</w:t>
+      </w:r>
+    </w:p>
+    <w:p>
+      <w:pPr>
+        <w:pStyle w:val="ListParagraph"/>
+        <w:numPr>
+          <w:ilvl w:val="1"/>
+          <w:numId w:val="25"/>
+        </w:numPr>
+      </w:pPr>
+      <w:r>
+        <w:t xml:space="preserve">Physical network security </w:t>
       </w:r>
     </w:p>
     <w:p>
@@ -359,10 +398,7 @@
         </w:numPr>
       </w:pPr>
       <w:r>
-        <w:t xml:space="preserve">Security </w:t>
-      </w:r>
-      <w:r>
-        <w:t xml:space="preserve"> (Web)</w:t>
+        <w:t>Robustness</w:t>
       </w:r>
     </w:p>
     <w:p>
@@ -374,7 +410,7 @@
         </w:numPr>
       </w:pPr>
       <w:r>
-        <w:t>Encryption of passwords and sensitive user information</w:t>
+        <w:t>Error handling</w:t>
       </w:r>
     </w:p>
     <w:p>
@@ -386,7 +422,7 @@
         </w:numPr>
       </w:pPr>
       <w:r>
-        <w:t>In-line network security</w:t>
+        <w:t>Security (as above)</w:t>
       </w:r>
     </w:p>
     <w:p>
@@ -398,7 +434,7 @@
         </w:numPr>
       </w:pPr>
       <w:r>
-        <w:t xml:space="preserve">Physical network security </w:t>
+        <w:t>Eliminate the possibility of SQL injection type attacks</w:t>
       </w:r>
     </w:p>
     <w:p>
@@ -410,7 +446,7 @@
         </w:numPr>
       </w:pPr>
       <w:r>
-        <w:t>Robustness</w:t>
+        <w:t>Ease of Use</w:t>
       </w:r>
     </w:p>
     <w:p>
@@ -422,7 +458,7 @@
         </w:numPr>
       </w:pPr>
       <w:r>
-        <w:t>Error handling</w:t>
+        <w:t>Simple and intuitive design</w:t>
       </w:r>
     </w:p>
     <w:p>
@@ -434,54 +470,6 @@
         </w:numPr>
       </w:pPr>
       <w:r>
-        <w:t>Security (as above)</w:t>
-      </w:r>
-    </w:p>
-    <w:p>
-      <w:pPr>
-        <w:pStyle w:val="ListParagraph"/>
-        <w:numPr>
-          <w:ilvl w:val="1"/>
-          <w:numId w:val="25"/>
-        </w:numPr>
-      </w:pPr>
-      <w:r>
-        <w:t>Eliminate the possibility of SQL injection type attacks</w:t>
-      </w:r>
-    </w:p>
-    <w:p>
-      <w:pPr>
-        <w:pStyle w:val="ListParagraph"/>
-        <w:numPr>
-          <w:ilvl w:val="0"/>
-          <w:numId w:val="25"/>
-        </w:numPr>
-      </w:pPr>
-      <w:r>
-        <w:t>Ease of Use</w:t>
-      </w:r>
-    </w:p>
-    <w:p>
-      <w:pPr>
-        <w:pStyle w:val="ListParagraph"/>
-        <w:numPr>
-          <w:ilvl w:val="1"/>
-          <w:numId w:val="25"/>
-        </w:numPr>
-      </w:pPr>
-      <w:r>
-        <w:t>Simple and intuitive design</w:t>
-      </w:r>
-    </w:p>
-    <w:p>
-      <w:pPr>
-        <w:pStyle w:val="ListParagraph"/>
-        <w:numPr>
-          <w:ilvl w:val="1"/>
-          <w:numId w:val="25"/>
-        </w:numPr>
-      </w:pPr>
-      <w:r>
         <w:t>Clear colour scheme</w:t>
       </w:r>
     </w:p>
@@ -507,7 +495,7 @@
         </w:numPr>
       </w:pPr>
       <w:r>
-        <w:t>Accessibility</w:t>
+        <w:t>User Documentation</w:t>
       </w:r>
     </w:p>
     <w:p>
@@ -519,7 +507,43 @@
         </w:numPr>
       </w:pPr>
       <w:r>
-        <w:t>User Documentation</w:t>
+        <w:t>Security  (Android)</w:t>
+      </w:r>
+    </w:p>
+    <w:p>
+      <w:pPr>
+        <w:pStyle w:val="ListParagraph"/>
+        <w:numPr>
+          <w:ilvl w:val="1"/>
+          <w:numId w:val="42"/>
+        </w:numPr>
+      </w:pPr>
+      <w:r>
+        <w:t>Encryption of passwords and sensitive user information</w:t>
+      </w:r>
+    </w:p>
+    <w:p>
+      <w:pPr>
+        <w:pStyle w:val="ListParagraph"/>
+        <w:numPr>
+          <w:ilvl w:val="1"/>
+          <w:numId w:val="42"/>
+        </w:numPr>
+      </w:pPr>
+      <w:r>
+        <w:t>In-line network security</w:t>
+      </w:r>
+    </w:p>
+    <w:p>
+      <w:pPr>
+        <w:pStyle w:val="ListParagraph"/>
+        <w:numPr>
+          <w:ilvl w:val="1"/>
+          <w:numId w:val="42"/>
+        </w:numPr>
+      </w:pPr>
+      <w:r>
+        <w:t xml:space="preserve">Physical network security </w:t>
       </w:r>
     </w:p>
     <w:p>
@@ -531,7 +555,7 @@
         </w:numPr>
       </w:pPr>
       <w:r>
-        <w:t>Security  (Android)</w:t>
+        <w:t>Robustness</w:t>
       </w:r>
     </w:p>
     <w:p>
@@ -543,7 +567,7 @@
         </w:numPr>
       </w:pPr>
       <w:r>
-        <w:t>Encryption of passwords and sensitive user information</w:t>
+        <w:t>Error handling</w:t>
       </w:r>
     </w:p>
     <w:p>
@@ -555,7 +579,19 @@
         </w:numPr>
       </w:pPr>
       <w:r>
-        <w:t>In-line network security</w:t>
+        <w:t>Security (as above)</w:t>
+      </w:r>
+    </w:p>
+    <w:p>
+      <w:pPr>
+        <w:pStyle w:val="ListParagraph"/>
+        <w:numPr>
+          <w:ilvl w:val="0"/>
+          <w:numId w:val="42"/>
+        </w:numPr>
+      </w:pPr>
+      <w:r>
+        <w:t>Ease of Use</w:t>
       </w:r>
     </w:p>
     <w:p>
@@ -567,19 +603,7 @@
         </w:numPr>
       </w:pPr>
       <w:r>
-        <w:t xml:space="preserve">Physical network security </w:t>
-      </w:r>
-    </w:p>
-    <w:p>
-      <w:pPr>
-        <w:pStyle w:val="ListParagraph"/>
-        <w:numPr>
-          <w:ilvl w:val="0"/>
-          <w:numId w:val="42"/>
-        </w:numPr>
-      </w:pPr>
-      <w:r>
-        <w:t>Robustness</w:t>
+        <w:t>Simple and intuitive design</w:t>
       </w:r>
     </w:p>
     <w:p>
@@ -591,54 +615,6 @@
         </w:numPr>
       </w:pPr>
       <w:r>
-        <w:t>Error handling</w:t>
-      </w:r>
-    </w:p>
-    <w:p>
-      <w:pPr>
-        <w:pStyle w:val="ListParagraph"/>
-        <w:numPr>
-          <w:ilvl w:val="1"/>
-          <w:numId w:val="42"/>
-        </w:numPr>
-      </w:pPr>
-      <w:r>
-        <w:t>Security (as above)</w:t>
-      </w:r>
-    </w:p>
-    <w:p>
-      <w:pPr>
-        <w:pStyle w:val="ListParagraph"/>
-        <w:numPr>
-          <w:ilvl w:val="0"/>
-          <w:numId w:val="42"/>
-        </w:numPr>
-      </w:pPr>
-      <w:r>
-        <w:t>Ease of Use</w:t>
-      </w:r>
-    </w:p>
-    <w:p>
-      <w:pPr>
-        <w:pStyle w:val="ListParagraph"/>
-        <w:numPr>
-          <w:ilvl w:val="1"/>
-          <w:numId w:val="42"/>
-        </w:numPr>
-      </w:pPr>
-      <w:r>
-        <w:t>Simple and intuitive design</w:t>
-      </w:r>
-    </w:p>
-    <w:p>
-      <w:pPr>
-        <w:pStyle w:val="ListParagraph"/>
-        <w:numPr>
-          <w:ilvl w:val="1"/>
-          <w:numId w:val="42"/>
-        </w:numPr>
-      </w:pPr>
-      <w:r>
         <w:t>Clear colour scheme</w:t>
       </w:r>
     </w:p>
@@ -658,8 +634,10 @@
           <w:numId w:val="45"/>
         </w:numPr>
       </w:pPr>
-      <w:r>
-        <w:t>Accessibility</w:t>
+      <w:bookmarkStart w:id="0" w:name="_GoBack"/>
+      <w:bookmarkEnd w:id="0"/>
+      <w:r>
+        <w:t>User Documentation</w:t>
       </w:r>
     </w:p>
     <w:p>
@@ -671,7 +649,19 @@
         </w:numPr>
       </w:pPr>
       <w:r>
-        <w:t>User Documentation</w:t>
+        <w:t>Robustness</w:t>
+      </w:r>
+    </w:p>
+    <w:p>
+      <w:pPr>
+        <w:pStyle w:val="ListParagraph"/>
+        <w:numPr>
+          <w:ilvl w:val="1"/>
+          <w:numId w:val="45"/>
+        </w:numPr>
+      </w:pPr>
+      <w:r>
+        <w:t>Error handling</w:t>
       </w:r>
     </w:p>
     <w:p>
@@ -683,7 +673,7 @@
         </w:numPr>
       </w:pPr>
       <w:r>
-        <w:t>Robustness</w:t>
+        <w:t>Ease of Use</w:t>
       </w:r>
     </w:p>
     <w:p>
@@ -695,19 +685,7 @@
         </w:numPr>
       </w:pPr>
       <w:r>
-        <w:t>Error handling</w:t>
-      </w:r>
-    </w:p>
-    <w:p>
-      <w:pPr>
-        <w:pStyle w:val="ListParagraph"/>
-        <w:numPr>
-          <w:ilvl w:val="0"/>
-          <w:numId w:val="45"/>
-        </w:numPr>
-      </w:pPr>
-      <w:r>
-        <w:t>Ease of Use</w:t>
+        <w:t>Simple and intuitive design</w:t>
       </w:r>
     </w:p>
     <w:p>
@@ -719,18 +697,6 @@
         </w:numPr>
       </w:pPr>
       <w:r>
-        <w:t>Simple and intuitive design</w:t>
-      </w:r>
-    </w:p>
-    <w:p>
-      <w:pPr>
-        <w:pStyle w:val="ListParagraph"/>
-        <w:numPr>
-          <w:ilvl w:val="1"/>
-          <w:numId w:val="45"/>
-        </w:numPr>
-      </w:pPr>
-      <w:r>
         <w:t>Clear colour scheme</w:t>
       </w:r>
     </w:p>
@@ -1000,8 +966,6 @@
       </w:r>
     </w:p>
     <w:p>
-      <w:bookmarkStart w:id="0" w:name="_GoBack"/>
-      <w:bookmarkEnd w:id="0"/>
       <w:r>
         <w:br w:type="page"/>
       </w:r>

</xml_diff>